<commit_message>
Started learning for Week2a
</commit_message>
<xml_diff>
--- a/Lessons/CodeSkulptorLinks.docx
+++ b/Lessons/CodeSkulptorLinks.docx
@@ -134,6 +134,57 @@
           <w:numId w:val="1"/>
         </w:numPr>
       </w:pPr>
+      <w:hyperlink r:id="rId12" w:history="1">
+        <w:r>
+          <w:rPr>
+            <w:rStyle w:val="Hyperlink"/>
+          </w:rPr>
+          <w:t>http://www.codeskulptor.org/#examples-events.py</w:t>
+        </w:r>
+      </w:hyperlink>
+    </w:p>
+    <w:p>
+      <w:pPr>
+        <w:pStyle w:val="ListParagraph"/>
+        <w:numPr>
+          <w:ilvl w:val="0"/>
+          <w:numId w:val="1"/>
+        </w:numPr>
+      </w:pPr>
+      <w:hyperlink r:id="rId13" w:history="1">
+        <w:r>
+          <w:rPr>
+            <w:rStyle w:val="Hyperlink"/>
+          </w:rPr>
+          <w:t>http://www.codeskulptor.org/#examples-local_vs_global.py</w:t>
+        </w:r>
+      </w:hyperlink>
+    </w:p>
+    <w:p>
+      <w:pPr>
+        <w:pStyle w:val="ListParagraph"/>
+        <w:numPr>
+          <w:ilvl w:val="0"/>
+          <w:numId w:val="1"/>
+        </w:numPr>
+      </w:pPr>
+      <w:hyperlink r:id="rId14" w:history="1">
+        <w:r>
+          <w:rPr>
+            <w:rStyle w:val="Hyperlink"/>
+          </w:rPr>
+          <w:t>http://www.codeskulptor.org/#examples-simplegui-0.py</w:t>
+        </w:r>
+      </w:hyperlink>
+    </w:p>
+    <w:p>
+      <w:pPr>
+        <w:pStyle w:val="ListParagraph"/>
+        <w:numPr>
+          <w:ilvl w:val="0"/>
+          <w:numId w:val="1"/>
+        </w:numPr>
+      </w:pPr>
       <w:bookmarkStart w:id="0" w:name="_GoBack"/>
       <w:bookmarkEnd w:id="0"/>
     </w:p>
@@ -144,7 +195,16 @@
     <w:p/>
     <w:p/>
     <w:p>
-      <w:hyperlink r:id="rId12" w:history="1">
+      <w:pPr>
+        <w:rPr>
+          <w:color w:val="0000FF" w:themeColor="hyperlink"/>
+          <w:u w:val="single"/>
+        </w:rPr>
+      </w:pPr>
+      <w:r>
+        <w:t xml:space="preserve">Course GitHub: </w:t>
+      </w:r>
+      <w:hyperlink r:id="rId15" w:history="1">
         <w:r>
           <w:rPr>
             <w:rStyle w:val="Hyperlink"/>
@@ -153,6 +213,20 @@
         </w:r>
       </w:hyperlink>
     </w:p>
+    <w:p>
+      <w:r>
+        <w:t xml:space="preserve">My GitHub: </w:t>
+      </w:r>
+      <w:hyperlink r:id="rId16" w:history="1">
+        <w:r>
+          <w:rPr>
+            <w:rStyle w:val="Hyperlink"/>
+          </w:rPr>
+          <w:t>https://github.com/RamanandPatil/An-Introduction-to-Interactive-Programming-in-Python-Part1</w:t>
+        </w:r>
+      </w:hyperlink>
+    </w:p>
+    <w:p/>
     <w:p/>
     <w:p/>
     <w:sectPr>

</xml_diff>